<commit_message>
Completed midterm and CTT assignment
</commit_message>
<xml_diff>
--- a/2_1_19-Classical_Test_Theory_Assignment/Eddy_ClassicalTestTheoryAssignment_REVISED.docx
+++ b/2_1_19-Classical_Test_Theory_Assignment/Eddy_ClassicalTestTheoryAssignment_REVISED.docx
@@ -5,6 +5,7 @@
     <w:p>
       <w:pPr>
         <w:spacing w:line="480" w:lineRule="auto"/>
+        <w:ind w:left="720"/>
         <w:jc w:val="center"/>
         <w:rPr>
           <w:rFonts w:ascii="Times New Roman" w:hAnsi="Times New Roman" w:cs="Times New Roman"/>
@@ -20,61 +21,156 @@
           <w:sz w:val="24"/>
           <w:szCs w:val="24"/>
         </w:rPr>
-        <w:t>Question 1</w:t>
-      </w:r>
-      <w:r>
-        <w:rPr>
-          <w:rFonts w:ascii="Times New Roman" w:hAnsi="Times New Roman" w:cs="Times New Roman"/>
-          <w:b/>
-          <w:sz w:val="24"/>
-          <w:szCs w:val="24"/>
-        </w:rPr>
-        <w:t xml:space="preserve">: Internal </w:t>
-      </w:r>
-      <w:r>
-        <w:rPr>
-          <w:rFonts w:ascii="Times New Roman" w:hAnsi="Times New Roman" w:cs="Times New Roman"/>
-          <w:b/>
-          <w:sz w:val="24"/>
-          <w:szCs w:val="24"/>
-        </w:rPr>
-        <w:t>Consistency</w:t>
-      </w:r>
-      <w:r>
-        <w:rPr>
-          <w:rFonts w:ascii="Times New Roman" w:hAnsi="Times New Roman" w:cs="Times New Roman"/>
-          <w:b/>
-          <w:sz w:val="24"/>
-          <w:szCs w:val="24"/>
-        </w:rPr>
-        <w:t xml:space="preserve"> and Test-</w:t>
-      </w:r>
-      <w:r>
-        <w:rPr>
-          <w:rFonts w:ascii="Times New Roman" w:hAnsi="Times New Roman" w:cs="Times New Roman"/>
-          <w:b/>
-          <w:sz w:val="24"/>
-          <w:szCs w:val="24"/>
-        </w:rPr>
-        <w:t>R</w:t>
-      </w:r>
-      <w:r>
-        <w:rPr>
-          <w:rFonts w:ascii="Times New Roman" w:hAnsi="Times New Roman" w:cs="Times New Roman"/>
-          <w:b/>
-          <w:sz w:val="24"/>
-          <w:szCs w:val="24"/>
-        </w:rPr>
-        <w:t xml:space="preserve">etest </w:t>
-      </w:r>
-      <w:r>
-        <w:rPr>
-          <w:rFonts w:ascii="Times New Roman" w:hAnsi="Times New Roman" w:cs="Times New Roman"/>
-          <w:b/>
-          <w:sz w:val="24"/>
-          <w:szCs w:val="24"/>
-        </w:rPr>
-        <w:t>Reliability</w:t>
+        <w:t>Classical Test Theory Assignment</w:t>
+      </w:r>
+    </w:p>
+    <w:p>
+      <w:pPr>
+        <w:spacing w:line="480" w:lineRule="auto"/>
+        <w:ind w:left="720"/>
+        <w:rPr>
+          <w:rFonts w:ascii="Times New Roman" w:hAnsi="Times New Roman" w:cs="Times New Roman"/>
+          <w:sz w:val="24"/>
+          <w:szCs w:val="24"/>
+        </w:rPr>
+      </w:pPr>
+      <w:r>
+        <w:rPr>
+          <w:rFonts w:ascii="Times New Roman" w:hAnsi="Times New Roman" w:cs="Times New Roman"/>
+          <w:sz w:val="24"/>
+          <w:szCs w:val="24"/>
+        </w:rPr>
+        <w:t>Note on completion of this assignment:</w:t>
+      </w:r>
+      <w:r>
+        <w:rPr>
+          <w:rFonts w:ascii="Times New Roman" w:hAnsi="Times New Roman" w:cs="Times New Roman"/>
+          <w:sz w:val="24"/>
+          <w:szCs w:val="24"/>
+        </w:rPr>
+        <w:t xml:space="preserve">  As we discussed, my initial submission was</w:t>
+      </w:r>
+      <w:r>
+        <w:rPr>
+          <w:rFonts w:ascii="Times New Roman" w:hAnsi="Times New Roman" w:cs="Times New Roman"/>
+          <w:sz w:val="24"/>
+          <w:szCs w:val="24"/>
+        </w:rPr>
+        <w:t xml:space="preserve"> </w:t>
+      </w:r>
+      <w:r>
+        <w:rPr>
+          <w:rFonts w:ascii="Times New Roman" w:hAnsi="Times New Roman" w:cs="Times New Roman"/>
+          <w:sz w:val="24"/>
+          <w:szCs w:val="24"/>
+        </w:rPr>
+        <w:t>intended for last semester’s class.  This version I am now submitting is the correct assignment, however I utilized the syntax provided by the profess</w:t>
+      </w:r>
+      <w:bookmarkStart w:id="0" w:name="_GoBack"/>
+      <w:bookmarkEnd w:id="0"/>
+      <w:r>
+        <w:rPr>
+          <w:rFonts w:ascii="Times New Roman" w:hAnsi="Times New Roman" w:cs="Times New Roman"/>
+          <w:sz w:val="24"/>
+          <w:szCs w:val="24"/>
+        </w:rPr>
+        <w:t xml:space="preserve">or. </w:t>
+      </w:r>
+      <w:r>
+        <w:rPr>
+          <w:rFonts w:ascii="Times New Roman" w:hAnsi="Times New Roman" w:cs="Times New Roman"/>
+          <w:sz w:val="24"/>
+          <w:szCs w:val="24"/>
+        </w:rPr>
+        <w:t xml:space="preserve"> I did examine</w:t>
+      </w:r>
+      <w:r>
+        <w:rPr>
+          <w:rFonts w:ascii="Times New Roman" w:hAnsi="Times New Roman" w:cs="Times New Roman"/>
+          <w:sz w:val="24"/>
+          <w:szCs w:val="24"/>
+        </w:rPr>
+        <w:t xml:space="preserve"> the</w:t>
+      </w:r>
+      <w:r>
+        <w:rPr>
+          <w:rFonts w:ascii="Times New Roman" w:hAnsi="Times New Roman" w:cs="Times New Roman"/>
+          <w:sz w:val="24"/>
+          <w:szCs w:val="24"/>
+        </w:rPr>
+        <w:t xml:space="preserve"> syntax so that I have a full understanding of how it is constructed and why</w:t>
+      </w:r>
+      <w:r>
+        <w:rPr>
+          <w:rFonts w:ascii="Times New Roman" w:hAnsi="Times New Roman" w:cs="Times New Roman"/>
+          <w:sz w:val="24"/>
+          <w:szCs w:val="24"/>
+        </w:rPr>
+        <w:t>, and I also revisited my notes to understand point-and-click procedures</w:t>
+      </w:r>
+      <w:r>
+        <w:rPr>
+          <w:rFonts w:ascii="Times New Roman" w:hAnsi="Times New Roman" w:cs="Times New Roman"/>
+          <w:sz w:val="24"/>
+          <w:szCs w:val="24"/>
+        </w:rPr>
+        <w:t xml:space="preserve">.  However, because this is being submitted for </w:t>
+      </w:r>
+      <w:r>
+        <w:rPr>
+          <w:rFonts w:ascii="Times New Roman" w:hAnsi="Times New Roman" w:cs="Times New Roman"/>
+          <w:sz w:val="24"/>
+          <w:szCs w:val="24"/>
+        </w:rPr>
+        <w:t xml:space="preserve">partial </w:t>
+      </w:r>
+      <w:r>
+        <w:rPr>
+          <w:rFonts w:ascii="Times New Roman" w:hAnsi="Times New Roman" w:cs="Times New Roman"/>
+          <w:sz w:val="24"/>
+          <w:szCs w:val="24"/>
+        </w:rPr>
+        <w:t xml:space="preserve">grade credit, I felt it appropriate to make </w:t>
+      </w:r>
+      <w:r>
+        <w:rPr>
+          <w:rFonts w:ascii="Times New Roman" w:hAnsi="Times New Roman" w:cs="Times New Roman"/>
+          <w:sz w:val="24"/>
+          <w:szCs w:val="24"/>
+        </w:rPr>
+        <w:t>the process</w:t>
+      </w:r>
+      <w:r>
+        <w:rPr>
+          <w:rFonts w:ascii="Times New Roman" w:hAnsi="Times New Roman" w:cs="Times New Roman"/>
+          <w:sz w:val="24"/>
+          <w:szCs w:val="24"/>
+        </w:rPr>
+        <w:t xml:space="preserve"> </w:t>
+      </w:r>
+      <w:r>
+        <w:rPr>
+          <w:rFonts w:ascii="Times New Roman" w:hAnsi="Times New Roman" w:cs="Times New Roman"/>
+          <w:sz w:val="24"/>
+          <w:szCs w:val="24"/>
+        </w:rPr>
+        <w:t>explici</w:t>
+      </w:r>
+      <w:r>
+        <w:rPr>
+          <w:rFonts w:ascii="Times New Roman" w:hAnsi="Times New Roman" w:cs="Times New Roman"/>
+          <w:sz w:val="24"/>
+          <w:szCs w:val="24"/>
+        </w:rPr>
+        <w:t>t</w:t>
+      </w:r>
+      <w:r>
+        <w:rPr>
+          <w:rFonts w:ascii="Times New Roman" w:hAnsi="Times New Roman" w:cs="Times New Roman"/>
+          <w:sz w:val="24"/>
+          <w:szCs w:val="24"/>
+        </w:rPr>
+        <w:t>.</w:t>
       </w:r>
     </w:p>
     <w:p>
@@ -85,46 +181,47 @@
           <w:numId w:val="4"/>
         </w:numPr>
         <w:spacing w:after="200" w:line="276" w:lineRule="auto"/>
-        <w:rPr>
-          <w:rFonts w:asciiTheme="majorHAnsi" w:hAnsiTheme="majorHAnsi" w:cs="Arial"/>
+        <w:ind w:left="1440"/>
+        <w:rPr>
+          <w:rFonts w:ascii="Times New Roman" w:hAnsi="Times New Roman" w:cs="Times New Roman"/>
           <w:i/>
-          <w:sz w:val="20"/>
-          <w:szCs w:val="20"/>
-        </w:rPr>
-      </w:pPr>
-      <w:r>
-        <w:rPr>
-          <w:rFonts w:asciiTheme="majorHAnsi" w:hAnsiTheme="majorHAnsi" w:cs="Arial"/>
+          <w:sz w:val="24"/>
+          <w:szCs w:val="24"/>
+        </w:rPr>
+      </w:pPr>
+      <w:r>
+        <w:rPr>
+          <w:rFonts w:ascii="Times New Roman" w:hAnsi="Times New Roman" w:cs="Times New Roman"/>
           <w:i/>
-          <w:sz w:val="20"/>
-          <w:szCs w:val="20"/>
+          <w:sz w:val="24"/>
+          <w:szCs w:val="24"/>
         </w:rPr>
         <w:t>I</w:t>
       </w:r>
       <w:r>
         <w:rPr>
-          <w:rFonts w:asciiTheme="majorHAnsi" w:hAnsiTheme="majorHAnsi" w:cs="Arial"/>
+          <w:rFonts w:ascii="Times New Roman" w:hAnsi="Times New Roman" w:cs="Times New Roman"/>
           <w:i/>
-          <w:sz w:val="20"/>
-          <w:szCs w:val="20"/>
+          <w:sz w:val="24"/>
+          <w:szCs w:val="24"/>
         </w:rPr>
         <w:t>nternal consistency</w:t>
       </w:r>
       <w:r>
         <w:rPr>
-          <w:rFonts w:asciiTheme="majorHAnsi" w:hAnsiTheme="majorHAnsi" w:cs="Arial"/>
+          <w:rFonts w:ascii="Times New Roman" w:hAnsi="Times New Roman" w:cs="Times New Roman"/>
           <w:i/>
-          <w:sz w:val="20"/>
-          <w:szCs w:val="20"/>
+          <w:sz w:val="24"/>
+          <w:szCs w:val="24"/>
         </w:rPr>
         <w:t xml:space="preserve"> and</w:t>
       </w:r>
       <w:r>
         <w:rPr>
-          <w:rFonts w:asciiTheme="majorHAnsi" w:hAnsiTheme="majorHAnsi" w:cs="Arial"/>
+          <w:rFonts w:ascii="Times New Roman" w:hAnsi="Times New Roman" w:cs="Times New Roman"/>
           <w:i/>
-          <w:sz w:val="20"/>
-          <w:szCs w:val="20"/>
+          <w:sz w:val="24"/>
+          <w:szCs w:val="24"/>
         </w:rPr>
         <w:tab/>
         <w:t>b. Suggested item-level improvements</w:t>
@@ -133,49 +230,74 @@
     <w:p>
       <w:pPr>
         <w:spacing w:after="200" w:line="276" w:lineRule="auto"/>
-        <w:rPr>
-          <w:rFonts w:asciiTheme="majorHAnsi" w:hAnsiTheme="majorHAnsi" w:cs="Arial"/>
-          <w:sz w:val="20"/>
-          <w:szCs w:val="20"/>
-        </w:rPr>
-      </w:pPr>
-      <w:r>
-        <w:rPr>
-          <w:rFonts w:asciiTheme="majorHAnsi" w:hAnsiTheme="majorHAnsi" w:cs="Arial"/>
-          <w:sz w:val="20"/>
-          <w:szCs w:val="20"/>
+        <w:ind w:left="720"/>
+        <w:rPr>
+          <w:rFonts w:ascii="Times New Roman" w:hAnsi="Times New Roman" w:cs="Times New Roman"/>
+          <w:sz w:val="24"/>
+          <w:szCs w:val="24"/>
+        </w:rPr>
+      </w:pPr>
+      <w:r>
+        <w:rPr>
+          <w:rFonts w:ascii="Times New Roman" w:hAnsi="Times New Roman" w:cs="Times New Roman"/>
+          <w:sz w:val="24"/>
+          <w:szCs w:val="24"/>
         </w:rPr>
         <w:t>Time 1</w:t>
       </w:r>
       <w:r>
         <w:rPr>
-          <w:rFonts w:asciiTheme="majorHAnsi" w:hAnsiTheme="majorHAnsi" w:cs="Arial"/>
-          <w:sz w:val="20"/>
-          <w:szCs w:val="20"/>
+          <w:rFonts w:ascii="Times New Roman" w:hAnsi="Times New Roman" w:cs="Times New Roman"/>
+          <w:sz w:val="24"/>
+          <w:szCs w:val="24"/>
         </w:rPr>
         <w:t xml:space="preserve"> internal consistency as expressed by Cronbach’s Alpha is</w:t>
       </w:r>
       <w:r>
         <w:rPr>
-          <w:rFonts w:asciiTheme="majorHAnsi" w:hAnsiTheme="majorHAnsi" w:cs="Arial"/>
-          <w:sz w:val="20"/>
-          <w:szCs w:val="20"/>
-        </w:rPr>
-        <w:t xml:space="preserve"> adequate, measuring</w:t>
-      </w:r>
-      <w:r>
-        <w:rPr>
-          <w:rFonts w:asciiTheme="majorHAnsi" w:hAnsiTheme="majorHAnsi" w:cs="Arial"/>
-          <w:sz w:val="20"/>
-          <w:szCs w:val="20"/>
-        </w:rPr>
-        <w:t xml:space="preserve"> .754</w:t>
-      </w:r>
-      <w:r>
-        <w:rPr>
-          <w:rFonts w:asciiTheme="majorHAnsi" w:hAnsiTheme="majorHAnsi" w:cs="Arial"/>
-          <w:sz w:val="20"/>
-          <w:szCs w:val="20"/>
+          <w:rFonts w:ascii="Times New Roman" w:hAnsi="Times New Roman" w:cs="Times New Roman"/>
+          <w:sz w:val="24"/>
+          <w:szCs w:val="24"/>
+        </w:rPr>
+        <w:t xml:space="preserve"> </w:t>
+      </w:r>
+      <w:r>
+        <w:rPr>
+          <w:rFonts w:ascii="Times New Roman" w:hAnsi="Times New Roman" w:cs="Times New Roman"/>
+          <w:sz w:val="24"/>
+          <w:szCs w:val="24"/>
+        </w:rPr>
+        <w:t>high</w:t>
+      </w:r>
+      <w:r>
+        <w:rPr>
+          <w:rFonts w:ascii="Times New Roman" w:hAnsi="Times New Roman" w:cs="Times New Roman"/>
+          <w:sz w:val="24"/>
+          <w:szCs w:val="24"/>
+        </w:rPr>
+        <w:t>, measuring</w:t>
+      </w:r>
+      <w:r>
+        <w:rPr>
+          <w:rFonts w:ascii="Times New Roman" w:hAnsi="Times New Roman" w:cs="Times New Roman"/>
+          <w:sz w:val="24"/>
+          <w:szCs w:val="24"/>
+        </w:rPr>
+        <w:t xml:space="preserve"> .</w:t>
+      </w:r>
+      <w:r>
+        <w:rPr>
+          <w:rFonts w:ascii="Times New Roman" w:hAnsi="Times New Roman" w:cs="Times New Roman"/>
+          <w:sz w:val="24"/>
+          <w:szCs w:val="24"/>
+        </w:rPr>
+        <w:t>803</w:t>
+      </w:r>
+      <w:r>
+        <w:rPr>
+          <w:rFonts w:ascii="Times New Roman" w:hAnsi="Times New Roman" w:cs="Times New Roman"/>
+          <w:sz w:val="24"/>
+          <w:szCs w:val="24"/>
         </w:rPr>
         <w:t>:</w:t>
       </w:r>
@@ -183,292 +305,25 @@
     <w:p>
       <w:pPr>
         <w:spacing w:after="200" w:line="276" w:lineRule="auto"/>
+        <w:ind w:left="720"/>
         <w:jc w:val="center"/>
         <w:rPr>
-          <w:rFonts w:asciiTheme="majorHAnsi" w:hAnsiTheme="majorHAnsi" w:cs="Arial"/>
-          <w:sz w:val="20"/>
-          <w:szCs w:val="20"/>
-        </w:rPr>
-      </w:pPr>
-      <w:r>
+          <w:rFonts w:ascii="Times New Roman" w:hAnsi="Times New Roman" w:cs="Times New Roman"/>
+          <w:sz w:val="24"/>
+          <w:szCs w:val="24"/>
+        </w:rPr>
+      </w:pPr>
+      <w:r>
+        <w:rPr>
+          <w:rFonts w:ascii="Times New Roman" w:hAnsi="Times New Roman" w:cs="Times New Roman"/>
+          <w:sz w:val="24"/>
+          <w:szCs w:val="24"/>
+        </w:rPr>
         <w:drawing>
-          <wp:inline distT="0" distB="0" distL="0" distR="0" wp14:anchorId="5A05A940" wp14:editId="3EA64ED1">
-            <wp:extent cx="3423683" cy="2813885"/>
-            <wp:effectExtent l="0" t="0" r="5715" b="5715"/>
-            <wp:docPr id="31" name="Picture 31"/>
-            <wp:cNvGraphicFramePr>
-              <a:graphicFrameLocks xmlns:a="http://schemas.openxmlformats.org/drawingml/2006/main" noChangeAspect="1"/>
-            </wp:cNvGraphicFramePr>
-            <a:graphic xmlns:a="http://schemas.openxmlformats.org/drawingml/2006/main">
-              <a:graphicData uri="http://schemas.openxmlformats.org/drawingml/2006/picture">
-                <pic:pic xmlns:pic="http://schemas.openxmlformats.org/drawingml/2006/picture">
-                  <pic:nvPicPr>
-                    <pic:cNvPr id="1" name=""/>
-                    <pic:cNvPicPr/>
-                  </pic:nvPicPr>
-                  <pic:blipFill>
-                    <a:blip r:embed="rId5"/>
-                    <a:stretch>
-                      <a:fillRect/>
-                    </a:stretch>
-                  </pic:blipFill>
-                  <pic:spPr>
-                    <a:xfrm>
-                      <a:off x="0" y="0"/>
-                      <a:ext cx="3461164" cy="2844690"/>
-                    </a:xfrm>
-                    <a:prstGeom prst="rect">
-                      <a:avLst/>
-                    </a:prstGeom>
-                  </pic:spPr>
-                </pic:pic>
-              </a:graphicData>
-            </a:graphic>
-          </wp:inline>
-        </w:drawing>
-      </w:r>
-    </w:p>
-    <w:p>
-      <w:pPr>
-        <w:spacing w:after="200" w:line="276" w:lineRule="auto"/>
-        <w:rPr>
-          <w:rFonts w:asciiTheme="majorHAnsi" w:hAnsiTheme="majorHAnsi" w:cs="Arial"/>
-          <w:sz w:val="20"/>
-          <w:szCs w:val="20"/>
-        </w:rPr>
-      </w:pPr>
-      <w:r>
-        <w:rPr>
-          <w:rFonts w:asciiTheme="majorHAnsi" w:hAnsiTheme="majorHAnsi" w:cs="Arial"/>
-          <w:sz w:val="20"/>
-          <w:szCs w:val="20"/>
-        </w:rPr>
-        <w:t xml:space="preserve">For Time </w:t>
-      </w:r>
-      <w:r>
-        <w:rPr>
-          <w:rFonts w:asciiTheme="majorHAnsi" w:hAnsiTheme="majorHAnsi" w:cs="Arial"/>
-          <w:sz w:val="20"/>
-          <w:szCs w:val="20"/>
-        </w:rPr>
-        <w:t>1</w:t>
-      </w:r>
-      <w:r>
-        <w:rPr>
-          <w:rFonts w:asciiTheme="majorHAnsi" w:hAnsiTheme="majorHAnsi" w:cs="Arial"/>
-          <w:sz w:val="20"/>
-          <w:szCs w:val="20"/>
-        </w:rPr>
-        <w:t>, internal consistency as measured by Cronbach’s Alpha would not be improved by removing any of the items.</w:t>
-      </w:r>
-    </w:p>
-    <w:p>
-      <w:pPr>
-        <w:spacing w:after="200" w:line="276" w:lineRule="auto"/>
-        <w:rPr>
-          <w:rFonts w:asciiTheme="majorHAnsi" w:hAnsiTheme="majorHAnsi" w:cs="Arial"/>
-          <w:sz w:val="20"/>
-          <w:szCs w:val="20"/>
-        </w:rPr>
-      </w:pPr>
-      <w:r>
-        <w:rPr>
-          <w:rFonts w:asciiTheme="majorHAnsi" w:hAnsiTheme="majorHAnsi" w:cs="Arial"/>
-          <w:sz w:val="20"/>
-          <w:szCs w:val="20"/>
-        </w:rPr>
-        <w:t>Time 2</w:t>
-      </w:r>
-      <w:r>
-        <w:rPr>
-          <w:rFonts w:asciiTheme="majorHAnsi" w:hAnsiTheme="majorHAnsi" w:cs="Arial"/>
-          <w:sz w:val="20"/>
-          <w:szCs w:val="20"/>
-        </w:rPr>
-        <w:t xml:space="preserve"> </w:t>
-      </w:r>
-      <w:r>
-        <w:rPr>
-          <w:rFonts w:asciiTheme="majorHAnsi" w:hAnsiTheme="majorHAnsi" w:cs="Arial"/>
-          <w:sz w:val="20"/>
-          <w:szCs w:val="20"/>
-        </w:rPr>
-        <w:t>internal consistency as expressed by Cronbach’s Alpha is</w:t>
-      </w:r>
-      <w:r>
-        <w:rPr>
-          <w:rFonts w:asciiTheme="majorHAnsi" w:hAnsiTheme="majorHAnsi" w:cs="Arial"/>
-          <w:sz w:val="20"/>
-          <w:szCs w:val="20"/>
-        </w:rPr>
-        <w:t xml:space="preserve"> adequate, measuring</w:t>
-      </w:r>
-      <w:r>
-        <w:rPr>
-          <w:rFonts w:asciiTheme="majorHAnsi" w:hAnsiTheme="majorHAnsi" w:cs="Arial"/>
-          <w:sz w:val="20"/>
-          <w:szCs w:val="20"/>
-        </w:rPr>
-        <w:t xml:space="preserve"> .7</w:t>
-      </w:r>
-      <w:r>
-        <w:rPr>
-          <w:rFonts w:asciiTheme="majorHAnsi" w:hAnsiTheme="majorHAnsi" w:cs="Arial"/>
-          <w:sz w:val="20"/>
-          <w:szCs w:val="20"/>
-        </w:rPr>
-        <w:t>43</w:t>
-      </w:r>
-      <w:r>
-        <w:rPr>
-          <w:rFonts w:asciiTheme="majorHAnsi" w:hAnsiTheme="majorHAnsi" w:cs="Arial"/>
-          <w:sz w:val="20"/>
-          <w:szCs w:val="20"/>
-        </w:rPr>
-        <w:t>:</w:t>
-      </w:r>
-    </w:p>
-    <w:p>
-      <w:pPr>
-        <w:spacing w:after="200" w:line="276" w:lineRule="auto"/>
-        <w:jc w:val="center"/>
-        <w:rPr>
-          <w:rFonts w:asciiTheme="majorHAnsi" w:hAnsiTheme="majorHAnsi" w:cs="Arial"/>
-          <w:sz w:val="20"/>
-          <w:szCs w:val="20"/>
-        </w:rPr>
-      </w:pPr>
-      <w:r>
-        <w:rPr>
-          <w:rFonts w:asciiTheme="majorHAnsi" w:hAnsiTheme="majorHAnsi" w:cs="Arial"/>
-          <w:sz w:val="20"/>
-          <w:szCs w:val="20"/>
-        </w:rPr>
-        <w:drawing>
-          <wp:inline distT="0" distB="0" distL="0" distR="0" wp14:anchorId="0565E73A" wp14:editId="03162727">
-            <wp:extent cx="3264196" cy="2723719"/>
-            <wp:effectExtent l="0" t="0" r="0" b="635"/>
-            <wp:docPr id="32" name="Picture 32"/>
-            <wp:cNvGraphicFramePr>
-              <a:graphicFrameLocks xmlns:a="http://schemas.openxmlformats.org/drawingml/2006/main" noChangeAspect="1"/>
-            </wp:cNvGraphicFramePr>
-            <a:graphic xmlns:a="http://schemas.openxmlformats.org/drawingml/2006/main">
-              <a:graphicData uri="http://schemas.openxmlformats.org/drawingml/2006/picture">
-                <pic:pic xmlns:pic="http://schemas.openxmlformats.org/drawingml/2006/picture">
-                  <pic:nvPicPr>
-                    <pic:cNvPr id="1" name=""/>
-                    <pic:cNvPicPr/>
-                  </pic:nvPicPr>
-                  <pic:blipFill>
-                    <a:blip r:embed="rId6"/>
-                    <a:stretch>
-                      <a:fillRect/>
-                    </a:stretch>
-                  </pic:blipFill>
-                  <pic:spPr>
-                    <a:xfrm>
-                      <a:off x="0" y="0"/>
-                      <a:ext cx="3317473" cy="2768174"/>
-                    </a:xfrm>
-                    <a:prstGeom prst="rect">
-                      <a:avLst/>
-                    </a:prstGeom>
-                  </pic:spPr>
-                </pic:pic>
-              </a:graphicData>
-            </a:graphic>
-          </wp:inline>
-        </w:drawing>
-      </w:r>
-    </w:p>
-    <w:p>
-      <w:pPr>
-        <w:spacing w:after="200" w:line="276" w:lineRule="auto"/>
-        <w:rPr>
-          <w:rFonts w:asciiTheme="majorHAnsi" w:hAnsiTheme="majorHAnsi" w:cs="Arial"/>
-          <w:sz w:val="20"/>
-          <w:szCs w:val="20"/>
-        </w:rPr>
-      </w:pPr>
-      <w:r>
-        <w:rPr>
-          <w:rFonts w:asciiTheme="majorHAnsi" w:hAnsiTheme="majorHAnsi" w:cs="Arial"/>
-          <w:sz w:val="20"/>
-          <w:szCs w:val="20"/>
-        </w:rPr>
-        <w:t>For Time 2, i</w:t>
-      </w:r>
-      <w:r>
-        <w:rPr>
-          <w:rFonts w:asciiTheme="majorHAnsi" w:hAnsiTheme="majorHAnsi" w:cs="Arial"/>
-          <w:sz w:val="20"/>
-          <w:szCs w:val="20"/>
-        </w:rPr>
-        <w:t>nternal consistency</w:t>
-      </w:r>
-      <w:r>
-        <w:rPr>
-          <w:rFonts w:asciiTheme="majorHAnsi" w:hAnsiTheme="majorHAnsi" w:cs="Arial"/>
-          <w:sz w:val="20"/>
-          <w:szCs w:val="20"/>
-        </w:rPr>
-        <w:t xml:space="preserve"> as measured by Cronbach’s Alpha</w:t>
-      </w:r>
-      <w:r>
-        <w:rPr>
-          <w:rFonts w:asciiTheme="majorHAnsi" w:hAnsiTheme="majorHAnsi" w:cs="Arial"/>
-          <w:sz w:val="20"/>
-          <w:szCs w:val="20"/>
-        </w:rPr>
-        <w:t xml:space="preserve"> would not be improved by removing any of the items.</w:t>
-      </w:r>
-    </w:p>
-    <w:p>
-      <w:pPr>
-        <w:pStyle w:val="ListParagraph"/>
-        <w:numPr>
-          <w:ilvl w:val="0"/>
-          <w:numId w:val="5"/>
-        </w:numPr>
-        <w:spacing w:after="200" w:line="276" w:lineRule="auto"/>
-        <w:rPr>
-          <w:rFonts w:asciiTheme="majorHAnsi" w:hAnsiTheme="majorHAnsi" w:cs="Arial"/>
-          <w:i/>
-          <w:sz w:val="20"/>
-          <w:szCs w:val="20"/>
-        </w:rPr>
-      </w:pPr>
-      <w:r>
-        <w:rPr>
-          <w:rFonts w:asciiTheme="majorHAnsi" w:hAnsiTheme="majorHAnsi" w:cs="Arial"/>
-          <w:i/>
-          <w:sz w:val="20"/>
-          <w:szCs w:val="20"/>
-        </w:rPr>
-        <w:lastRenderedPageBreak/>
-        <w:t>What is the test-retest reliability of the measure?</w:t>
-      </w:r>
-    </w:p>
-    <w:p>
-      <w:pPr>
-        <w:spacing w:after="200" w:line="276" w:lineRule="auto"/>
-        <w:rPr>
-          <w:rFonts w:asciiTheme="majorHAnsi" w:hAnsiTheme="majorHAnsi" w:cs="Arial"/>
-          <w:sz w:val="20"/>
-          <w:szCs w:val="20"/>
-        </w:rPr>
-      </w:pPr>
-      <w:r>
-        <w:rPr>
-          <w:rFonts w:asciiTheme="majorHAnsi" w:hAnsiTheme="majorHAnsi" w:cs="Arial"/>
-          <w:sz w:val="20"/>
-          <w:szCs w:val="20"/>
-        </w:rPr>
-        <w:drawing>
-          <wp:inline distT="0" distB="0" distL="0" distR="0" wp14:anchorId="1BBFA37F" wp14:editId="5890C80A">
-            <wp:extent cx="3210373" cy="2124371"/>
-            <wp:effectExtent l="0" t="0" r="9525" b="9525"/>
-            <wp:docPr id="33" name="Picture 33"/>
+          <wp:inline distT="0" distB="0" distL="0" distR="0" wp14:anchorId="6DFC64E0" wp14:editId="2C9BA9AD">
+            <wp:extent cx="3260035" cy="2885934"/>
+            <wp:effectExtent l="0" t="0" r="0" b="0"/>
+            <wp:docPr id="1" name="Picture 1"/>
             <wp:cNvGraphicFramePr>
               <a:graphicFrameLocks xmlns:a="http://schemas.openxmlformats.org/drawingml/2006/main" noChangeAspect="1"/>
             </wp:cNvGraphicFramePr>
@@ -488,7 +343,7 @@
                   <pic:spPr>
                     <a:xfrm>
                       <a:off x="0" y="0"/>
-                      <a:ext cx="3210373" cy="2124371"/>
+                      <a:ext cx="3405885" cy="3015047"/>
                     </a:xfrm>
                     <a:prstGeom prst="rect">
                       <a:avLst/>
@@ -504,92 +359,172 @@
     <w:p>
       <w:pPr>
         <w:spacing w:after="200" w:line="276" w:lineRule="auto"/>
-        <w:rPr>
-          <w:rFonts w:asciiTheme="majorHAnsi" w:hAnsiTheme="majorHAnsi" w:cs="Arial"/>
-          <w:sz w:val="20"/>
-          <w:szCs w:val="20"/>
-        </w:rPr>
-      </w:pPr>
-      <w:r>
-        <w:rPr>
-          <w:rFonts w:asciiTheme="majorHAnsi" w:hAnsiTheme="majorHAnsi" w:cs="Arial"/>
-          <w:sz w:val="20"/>
-          <w:szCs w:val="20"/>
-        </w:rPr>
-        <w:t>Test-retest reliability measured as 0 .747.  This is an adequate level of reliability.</w:t>
-      </w:r>
-    </w:p>
-    <w:p>
-      <w:pPr>
-        <w:pStyle w:val="ListParagraph"/>
-        <w:numPr>
-          <w:ilvl w:val="0"/>
-          <w:numId w:val="5"/>
-        </w:numPr>
+        <w:ind w:left="720"/>
+        <w:rPr>
+          <w:rFonts w:ascii="Times New Roman" w:hAnsi="Times New Roman" w:cs="Times New Roman"/>
+          <w:sz w:val="24"/>
+          <w:szCs w:val="24"/>
+        </w:rPr>
+      </w:pPr>
+      <w:r>
+        <w:rPr>
+          <w:rFonts w:ascii="Times New Roman" w:hAnsi="Times New Roman" w:cs="Times New Roman"/>
+          <w:sz w:val="24"/>
+          <w:szCs w:val="24"/>
+        </w:rPr>
+        <w:t xml:space="preserve">For Time </w:t>
+      </w:r>
+      <w:r>
+        <w:rPr>
+          <w:rFonts w:ascii="Times New Roman" w:hAnsi="Times New Roman" w:cs="Times New Roman"/>
+          <w:sz w:val="24"/>
+          <w:szCs w:val="24"/>
+        </w:rPr>
+        <w:t>1</w:t>
+      </w:r>
+      <w:r>
+        <w:rPr>
+          <w:rFonts w:ascii="Times New Roman" w:hAnsi="Times New Roman" w:cs="Times New Roman"/>
+          <w:sz w:val="24"/>
+          <w:szCs w:val="24"/>
+        </w:rPr>
+        <w:t>, internal consistency as measured by Cronbach’s Alpha would not be improved by removing any of the items.</w:t>
+      </w:r>
+    </w:p>
+    <w:p>
+      <w:pPr>
         <w:spacing w:after="200" w:line="276" w:lineRule="auto"/>
-        <w:rPr>
-          <w:rFonts w:asciiTheme="majorHAnsi" w:hAnsiTheme="majorHAnsi" w:cs="Arial"/>
-          <w:i/>
-          <w:sz w:val="20"/>
-          <w:szCs w:val="20"/>
-        </w:rPr>
-      </w:pPr>
-      <w:r>
-        <w:rPr>
-          <w:rFonts w:asciiTheme="majorHAnsi" w:hAnsiTheme="majorHAnsi" w:cs="Arial"/>
-          <w:i/>
-          <w:sz w:val="20"/>
-          <w:szCs w:val="20"/>
-        </w:rPr>
-        <w:t>95% Confidence Intervals</w:t>
-      </w:r>
+        <w:ind w:left="720"/>
+        <w:rPr>
+          <w:rFonts w:ascii="Times New Roman" w:hAnsi="Times New Roman" w:cs="Times New Roman"/>
+          <w:sz w:val="24"/>
+          <w:szCs w:val="24"/>
+        </w:rPr>
+      </w:pPr>
     </w:p>
     <w:p>
       <w:pPr>
         <w:spacing w:after="200" w:line="276" w:lineRule="auto"/>
-        <w:rPr>
-          <w:rFonts w:asciiTheme="majorHAnsi" w:hAnsiTheme="majorHAnsi" w:cs="Arial"/>
-          <w:sz w:val="20"/>
-          <w:szCs w:val="20"/>
-        </w:rPr>
-      </w:pPr>
-      <w:r>
-        <w:rPr>
-          <w:rFonts w:asciiTheme="majorHAnsi" w:hAnsiTheme="majorHAnsi" w:cs="Arial"/>
-          <w:sz w:val="20"/>
-          <w:szCs w:val="20"/>
-        </w:rPr>
-        <w:t>What is the 95% confidence interval for any score X obtained at Time 1?</w:t>
-      </w:r>
+        <w:ind w:left="720"/>
+        <w:rPr>
+          <w:rFonts w:ascii="Times New Roman" w:hAnsi="Times New Roman" w:cs="Times New Roman"/>
+          <w:sz w:val="24"/>
+          <w:szCs w:val="24"/>
+        </w:rPr>
+      </w:pPr>
     </w:p>
     <w:p>
       <w:pPr>
         <w:spacing w:after="200" w:line="276" w:lineRule="auto"/>
-        <w:rPr>
-          <w:rFonts w:asciiTheme="majorHAnsi" w:hAnsiTheme="majorHAnsi" w:cs="Arial"/>
-          <w:sz w:val="20"/>
-          <w:szCs w:val="20"/>
-        </w:rPr>
-      </w:pPr>
-      <w:r>
-        <w:rPr>
-          <w:rFonts w:asciiTheme="majorHAnsi" w:hAnsiTheme="majorHAnsi" w:cs="Arial"/>
-          <w:sz w:val="20"/>
-          <w:szCs w:val="20"/>
-        </w:rPr>
-        <w:t xml:space="preserve">Syntax utilized: </w:t>
-      </w:r>
-      <w:r>
-        <w:rPr>
-          <w:rFonts w:asciiTheme="majorHAnsi" w:hAnsiTheme="majorHAnsi" w:cs="Arial"/>
-          <w:sz w:val="20"/>
-          <w:szCs w:val="20"/>
+        <w:ind w:left="720"/>
+        <w:rPr>
+          <w:rFonts w:ascii="Times New Roman" w:hAnsi="Times New Roman" w:cs="Times New Roman"/>
+          <w:sz w:val="24"/>
+          <w:szCs w:val="24"/>
+        </w:rPr>
+      </w:pPr>
+    </w:p>
+    <w:p>
+      <w:pPr>
+        <w:spacing w:after="200" w:line="276" w:lineRule="auto"/>
+        <w:ind w:left="720"/>
+        <w:rPr>
+          <w:rFonts w:ascii="Times New Roman" w:hAnsi="Times New Roman" w:cs="Times New Roman"/>
+          <w:sz w:val="24"/>
+          <w:szCs w:val="24"/>
+        </w:rPr>
+      </w:pPr>
+    </w:p>
+    <w:p>
+      <w:pPr>
+        <w:spacing w:after="200" w:line="276" w:lineRule="auto"/>
+        <w:ind w:left="720"/>
+        <w:rPr>
+          <w:rFonts w:ascii="Times New Roman" w:hAnsi="Times New Roman" w:cs="Times New Roman"/>
+          <w:sz w:val="24"/>
+          <w:szCs w:val="24"/>
+        </w:rPr>
+      </w:pPr>
+      <w:r>
+        <w:rPr>
+          <w:rFonts w:ascii="Times New Roman" w:hAnsi="Times New Roman" w:cs="Times New Roman"/>
+          <w:sz w:val="24"/>
+          <w:szCs w:val="24"/>
+        </w:rPr>
+        <w:lastRenderedPageBreak/>
+        <w:t>Time 2</w:t>
+      </w:r>
+      <w:r>
+        <w:rPr>
+          <w:rFonts w:ascii="Times New Roman" w:hAnsi="Times New Roman" w:cs="Times New Roman"/>
+          <w:sz w:val="24"/>
+          <w:szCs w:val="24"/>
+        </w:rPr>
+        <w:t xml:space="preserve"> </w:t>
+      </w:r>
+      <w:r>
+        <w:rPr>
+          <w:rFonts w:ascii="Times New Roman" w:hAnsi="Times New Roman" w:cs="Times New Roman"/>
+          <w:sz w:val="24"/>
+          <w:szCs w:val="24"/>
+        </w:rPr>
+        <w:t>internal consistency as expressed by Cronbach’s Alpha is</w:t>
+      </w:r>
+      <w:r>
+        <w:rPr>
+          <w:rFonts w:ascii="Times New Roman" w:hAnsi="Times New Roman" w:cs="Times New Roman"/>
+          <w:sz w:val="24"/>
+          <w:szCs w:val="24"/>
+        </w:rPr>
+        <w:t xml:space="preserve"> adequate, measuring</w:t>
+      </w:r>
+      <w:r>
+        <w:rPr>
+          <w:rFonts w:ascii="Times New Roman" w:hAnsi="Times New Roman" w:cs="Times New Roman"/>
+          <w:sz w:val="24"/>
+          <w:szCs w:val="24"/>
+        </w:rPr>
+        <w:t xml:space="preserve"> .7</w:t>
+      </w:r>
+      <w:r>
+        <w:rPr>
+          <w:rFonts w:ascii="Times New Roman" w:hAnsi="Times New Roman" w:cs="Times New Roman"/>
+          <w:sz w:val="24"/>
+          <w:szCs w:val="24"/>
+        </w:rPr>
+        <w:t>82</w:t>
+      </w:r>
+      <w:r>
+        <w:rPr>
+          <w:rFonts w:ascii="Times New Roman" w:hAnsi="Times New Roman" w:cs="Times New Roman"/>
+          <w:sz w:val="24"/>
+          <w:szCs w:val="24"/>
+        </w:rPr>
+        <w:t>:</w:t>
+      </w:r>
+    </w:p>
+    <w:p>
+      <w:pPr>
+        <w:spacing w:after="200" w:line="276" w:lineRule="auto"/>
+        <w:ind w:left="720"/>
+        <w:jc w:val="center"/>
+        <w:rPr>
+          <w:rFonts w:ascii="Times New Roman" w:hAnsi="Times New Roman" w:cs="Times New Roman"/>
+          <w:sz w:val="24"/>
+          <w:szCs w:val="24"/>
+        </w:rPr>
+      </w:pPr>
+      <w:r>
+        <w:rPr>
+          <w:rFonts w:ascii="Times New Roman" w:hAnsi="Times New Roman" w:cs="Times New Roman"/>
+          <w:sz w:val="24"/>
+          <w:szCs w:val="24"/>
         </w:rPr>
         <w:drawing>
-          <wp:inline distT="0" distB="0" distL="0" distR="0" wp14:anchorId="05A49F29" wp14:editId="7E97C008">
-            <wp:extent cx="1467293" cy="190666"/>
+          <wp:inline distT="0" distB="0" distL="0" distR="0" wp14:anchorId="3B1A2EE5" wp14:editId="055C6C85">
+            <wp:extent cx="2695492" cy="2403480"/>
             <wp:effectExtent l="0" t="0" r="0" b="0"/>
-            <wp:docPr id="34" name="Picture 34"/>
+            <wp:docPr id="36" name="Picture 36"/>
             <wp:cNvGraphicFramePr>
               <a:graphicFrameLocks xmlns:a="http://schemas.openxmlformats.org/drawingml/2006/main" noChangeAspect="1"/>
             </wp:cNvGraphicFramePr>
@@ -609,7 +544,7 @@
                   <pic:spPr>
                     <a:xfrm>
                       <a:off x="0" y="0"/>
-                      <a:ext cx="1496169" cy="194418"/>
+                      <a:ext cx="2830363" cy="2523740"/>
                     </a:xfrm>
                     <a:prstGeom prst="rect">
                       <a:avLst/>
@@ -625,91 +560,110 @@
     <w:p>
       <w:pPr>
         <w:spacing w:after="200" w:line="276" w:lineRule="auto"/>
-        <w:rPr>
-          <w:rFonts w:asciiTheme="majorHAnsi" w:hAnsiTheme="majorHAnsi" w:cs="Arial"/>
-          <w:sz w:val="20"/>
-          <w:szCs w:val="20"/>
-        </w:rPr>
-      </w:pPr>
-      <w:r>
-        <w:rPr>
-          <w:rFonts w:asciiTheme="majorHAnsi" w:hAnsiTheme="majorHAnsi" w:cs="Arial"/>
-          <w:sz w:val="20"/>
-          <w:szCs w:val="20"/>
-        </w:rPr>
-        <w:t>Confidence interval for a given score in Time 1 is +/- 0.25</w:t>
-      </w:r>
-    </w:p>
-    <w:p>
-      <w:pPr>
+        <w:ind w:left="720"/>
+        <w:rPr>
+          <w:rFonts w:ascii="Times New Roman" w:hAnsi="Times New Roman" w:cs="Times New Roman"/>
+          <w:sz w:val="24"/>
+          <w:szCs w:val="24"/>
+        </w:rPr>
+      </w:pPr>
+      <w:r>
+        <w:rPr>
+          <w:rFonts w:ascii="Times New Roman" w:hAnsi="Times New Roman" w:cs="Times New Roman"/>
+          <w:sz w:val="24"/>
+          <w:szCs w:val="24"/>
+        </w:rPr>
+        <w:t>For Time 2, i</w:t>
+      </w:r>
+      <w:r>
+        <w:rPr>
+          <w:rFonts w:ascii="Times New Roman" w:hAnsi="Times New Roman" w:cs="Times New Roman"/>
+          <w:sz w:val="24"/>
+          <w:szCs w:val="24"/>
+        </w:rPr>
+        <w:t>nternal consistency</w:t>
+      </w:r>
+      <w:r>
+        <w:rPr>
+          <w:rFonts w:ascii="Times New Roman" w:hAnsi="Times New Roman" w:cs="Times New Roman"/>
+          <w:sz w:val="24"/>
+          <w:szCs w:val="24"/>
+        </w:rPr>
+        <w:t xml:space="preserve"> as measured by Cronbach’s Alpha</w:t>
+      </w:r>
+      <w:r>
+        <w:rPr>
+          <w:rFonts w:ascii="Times New Roman" w:hAnsi="Times New Roman" w:cs="Times New Roman"/>
+          <w:sz w:val="24"/>
+          <w:szCs w:val="24"/>
+        </w:rPr>
+        <w:t xml:space="preserve"> would be improved by removing </w:t>
+      </w:r>
+      <w:r>
+        <w:rPr>
+          <w:rFonts w:ascii="Times New Roman" w:hAnsi="Times New Roman" w:cs="Times New Roman"/>
+          <w:sz w:val="24"/>
+          <w:szCs w:val="24"/>
+        </w:rPr>
+        <w:t>item Agree4.2</w:t>
+      </w:r>
+      <w:r>
+        <w:rPr>
+          <w:rFonts w:ascii="Times New Roman" w:hAnsi="Times New Roman" w:cs="Times New Roman"/>
+          <w:sz w:val="24"/>
+          <w:szCs w:val="24"/>
+        </w:rPr>
+        <w:t>.</w:t>
+      </w:r>
+    </w:p>
+    <w:p>
+      <w:pPr>
+        <w:pStyle w:val="ListParagraph"/>
+        <w:numPr>
+          <w:ilvl w:val="0"/>
+          <w:numId w:val="5"/>
+        </w:numPr>
         <w:spacing w:after="200" w:line="276" w:lineRule="auto"/>
-        <w:rPr>
-          <w:rFonts w:asciiTheme="majorHAnsi" w:hAnsiTheme="majorHAnsi" w:cs="Arial"/>
-          <w:sz w:val="20"/>
-          <w:szCs w:val="20"/>
-        </w:rPr>
-      </w:pPr>
-      <w:r>
-        <w:rPr>
-          <w:rFonts w:asciiTheme="majorHAnsi" w:hAnsiTheme="majorHAnsi" w:cs="Arial"/>
-          <w:sz w:val="20"/>
-          <w:szCs w:val="20"/>
-        </w:rPr>
-        <w:t>What is the</w:t>
-      </w:r>
-      <w:r>
-        <w:rPr>
-          <w:rFonts w:asciiTheme="majorHAnsi" w:hAnsiTheme="majorHAnsi" w:cs="Arial"/>
-          <w:sz w:val="20"/>
-          <w:szCs w:val="20"/>
-        </w:rPr>
-        <w:t xml:space="preserve"> </w:t>
-      </w:r>
-      <w:r>
-        <w:rPr>
-          <w:rFonts w:asciiTheme="majorHAnsi" w:hAnsiTheme="majorHAnsi" w:cs="Arial"/>
-          <w:sz w:val="20"/>
-          <w:szCs w:val="20"/>
-        </w:rPr>
-        <w:t>5% confidence interval for any score X obtained at Time 2?</w:t>
+        <w:ind w:left="1800"/>
+        <w:rPr>
+          <w:rFonts w:ascii="Times New Roman" w:hAnsi="Times New Roman" w:cs="Times New Roman"/>
+          <w:i/>
+          <w:sz w:val="24"/>
+          <w:szCs w:val="24"/>
+        </w:rPr>
+      </w:pPr>
+      <w:r>
+        <w:rPr>
+          <w:rFonts w:ascii="Times New Roman" w:hAnsi="Times New Roman" w:cs="Times New Roman"/>
+          <w:i/>
+          <w:sz w:val="24"/>
+          <w:szCs w:val="24"/>
+        </w:rPr>
+        <w:t>What is the test-retest reliability of the measure?</w:t>
       </w:r>
     </w:p>
     <w:p>
       <w:pPr>
         <w:spacing w:after="200" w:line="276" w:lineRule="auto"/>
-        <w:rPr>
-          <w:rFonts w:asciiTheme="majorHAnsi" w:hAnsiTheme="majorHAnsi" w:cs="Arial"/>
-          <w:sz w:val="20"/>
-          <w:szCs w:val="20"/>
-        </w:rPr>
-      </w:pPr>
-      <w:r>
-        <w:rPr>
-          <w:rFonts w:asciiTheme="majorHAnsi" w:hAnsiTheme="majorHAnsi" w:cs="Arial"/>
-          <w:sz w:val="20"/>
-          <w:szCs w:val="20"/>
-        </w:rPr>
-        <w:t>Syntax utilized:</w:t>
-      </w:r>
-      <w:r>
-        <w:rPr>
-          <w:rFonts w:asciiTheme="majorHAnsi" w:hAnsiTheme="majorHAnsi" w:cs="Arial"/>
-          <w:sz w:val="20"/>
-          <w:szCs w:val="20"/>
-        </w:rPr>
-        <w:t xml:space="preserve"> </w:t>
-      </w:r>
-      <w:r>
-        <w:rPr>
-          <w:rFonts w:asciiTheme="majorHAnsi" w:hAnsiTheme="majorHAnsi" w:cs="Arial"/>
-          <w:sz w:val="20"/>
-          <w:szCs w:val="20"/>
+        <w:ind w:left="720"/>
+        <w:jc w:val="center"/>
+        <w:rPr>
+          <w:rFonts w:ascii="Times New Roman" w:hAnsi="Times New Roman" w:cs="Times New Roman"/>
+          <w:sz w:val="24"/>
+          <w:szCs w:val="24"/>
+        </w:rPr>
+      </w:pPr>
+      <w:r>
+        <w:rPr>
+          <w:rFonts w:ascii="Times New Roman" w:hAnsi="Times New Roman" w:cs="Times New Roman"/>
+          <w:sz w:val="24"/>
+          <w:szCs w:val="24"/>
         </w:rPr>
         <w:drawing>
-          <wp:inline distT="0" distB="0" distL="0" distR="0" wp14:anchorId="3D4782CC" wp14:editId="40DA2751">
-            <wp:extent cx="1466850" cy="160173"/>
-            <wp:effectExtent l="0" t="0" r="0" b="0"/>
-            <wp:docPr id="35" name="Picture 35"/>
+          <wp:inline distT="0" distB="0" distL="0" distR="0" wp14:anchorId="32669520" wp14:editId="03633457">
+            <wp:extent cx="2154803" cy="1311878"/>
+            <wp:effectExtent l="0" t="0" r="0" b="3175"/>
+            <wp:docPr id="37" name="Picture 37"/>
             <wp:cNvGraphicFramePr>
               <a:graphicFrameLocks xmlns:a="http://schemas.openxmlformats.org/drawingml/2006/main" noChangeAspect="1"/>
             </wp:cNvGraphicFramePr>
@@ -729,7 +683,7 @@
                   <pic:spPr>
                     <a:xfrm>
                       <a:off x="0" y="0"/>
-                      <a:ext cx="1509943" cy="164878"/>
+                      <a:ext cx="2222278" cy="1352958"/>
                     </a:xfrm>
                     <a:prstGeom prst="rect">
                       <a:avLst/>
@@ -745,32 +699,328 @@
     <w:p>
       <w:pPr>
         <w:spacing w:after="200" w:line="276" w:lineRule="auto"/>
-        <w:rPr>
-          <w:rFonts w:asciiTheme="majorHAnsi" w:hAnsiTheme="majorHAnsi" w:cs="Arial"/>
+        <w:ind w:left="720"/>
+        <w:rPr>
+          <w:rFonts w:ascii="Times New Roman" w:hAnsi="Times New Roman" w:cs="Times New Roman"/>
+          <w:sz w:val="24"/>
+          <w:szCs w:val="24"/>
+        </w:rPr>
+      </w:pPr>
+      <w:r>
+        <w:rPr>
+          <w:rFonts w:ascii="Times New Roman" w:hAnsi="Times New Roman" w:cs="Times New Roman"/>
+          <w:sz w:val="24"/>
+          <w:szCs w:val="24"/>
+        </w:rPr>
+        <w:t>Test-retest reliability measured as 0 .</w:t>
+      </w:r>
+      <w:r>
+        <w:rPr>
+          <w:rFonts w:ascii="Times New Roman" w:hAnsi="Times New Roman" w:cs="Times New Roman"/>
+          <w:sz w:val="24"/>
+          <w:szCs w:val="24"/>
+        </w:rPr>
+        <w:t>476</w:t>
+      </w:r>
+      <w:r>
+        <w:rPr>
+          <w:rFonts w:ascii="Times New Roman" w:hAnsi="Times New Roman" w:cs="Times New Roman"/>
+          <w:sz w:val="24"/>
+          <w:szCs w:val="24"/>
+        </w:rPr>
+        <w:t>.</w:t>
+      </w:r>
+      <w:r>
+        <w:rPr>
+          <w:rFonts w:ascii="Times New Roman" w:hAnsi="Times New Roman" w:cs="Times New Roman"/>
+          <w:sz w:val="24"/>
+          <w:szCs w:val="24"/>
+        </w:rPr>
+        <w:t xml:space="preserve">  </w:t>
+      </w:r>
+      <w:r>
+        <w:rPr>
+          <w:rFonts w:ascii="Times New Roman" w:hAnsi="Times New Roman" w:cs="Times New Roman"/>
+          <w:sz w:val="24"/>
+          <w:szCs w:val="24"/>
+        </w:rPr>
+        <w:t>This is inadequate, because it is</w:t>
+      </w:r>
+      <w:r>
+        <w:rPr>
+          <w:rFonts w:ascii="Times New Roman" w:hAnsi="Times New Roman" w:cs="Times New Roman"/>
+          <w:sz w:val="24"/>
+          <w:szCs w:val="24"/>
+        </w:rPr>
+        <w:t xml:space="preserve"> </w:t>
+      </w:r>
+      <w:r>
+        <w:rPr>
+          <w:rFonts w:ascii="Times New Roman" w:hAnsi="Times New Roman" w:cs="Times New Roman"/>
+          <w:sz w:val="24"/>
+          <w:szCs w:val="24"/>
+        </w:rPr>
+        <w:t>below our benchmark of 0.7.</w:t>
+      </w:r>
+    </w:p>
+    <w:p>
+      <w:pPr>
+        <w:pStyle w:val="ListParagraph"/>
+        <w:numPr>
+          <w:ilvl w:val="0"/>
+          <w:numId w:val="5"/>
+        </w:numPr>
+        <w:spacing w:after="200" w:line="276" w:lineRule="auto"/>
+        <w:ind w:left="1800"/>
+        <w:rPr>
+          <w:rFonts w:ascii="Times New Roman" w:hAnsi="Times New Roman" w:cs="Times New Roman"/>
+          <w:i/>
+          <w:sz w:val="24"/>
+          <w:szCs w:val="24"/>
+        </w:rPr>
+      </w:pPr>
+      <w:r>
+        <w:rPr>
+          <w:rFonts w:ascii="Times New Roman" w:hAnsi="Times New Roman" w:cs="Times New Roman"/>
+          <w:i/>
+          <w:sz w:val="24"/>
+          <w:szCs w:val="24"/>
+        </w:rPr>
+        <w:t>95% Confidence Intervals</w:t>
+      </w:r>
+    </w:p>
+    <w:p>
+      <w:pPr>
+        <w:spacing w:after="200" w:line="276" w:lineRule="auto"/>
+        <w:ind w:left="720"/>
+        <w:rPr>
+          <w:rFonts w:ascii="Times New Roman" w:hAnsi="Times New Roman" w:cs="Times New Roman"/>
+          <w:sz w:val="24"/>
+          <w:szCs w:val="24"/>
+        </w:rPr>
+      </w:pPr>
+      <w:r>
+        <w:rPr>
+          <w:rFonts w:ascii="Times New Roman" w:hAnsi="Times New Roman" w:cs="Times New Roman"/>
+          <w:sz w:val="24"/>
+          <w:szCs w:val="24"/>
+        </w:rPr>
+        <w:t>What is the 95% confidence interval for any score X obtained at Time 1?</w:t>
+      </w:r>
+    </w:p>
+    <w:p>
+      <w:pPr>
+        <w:spacing w:after="200" w:line="276" w:lineRule="auto"/>
+        <w:ind w:left="720"/>
+        <w:rPr>
+          <w:rFonts w:ascii="Times New Roman" w:hAnsi="Times New Roman" w:cs="Times New Roman"/>
+          <w:sz w:val="24"/>
+          <w:szCs w:val="24"/>
+        </w:rPr>
+      </w:pPr>
+      <w:r>
+        <w:rPr>
+          <w:rFonts w:ascii="Times New Roman" w:hAnsi="Times New Roman" w:cs="Times New Roman"/>
+          <w:sz w:val="24"/>
+          <w:szCs w:val="24"/>
+        </w:rPr>
+        <w:t xml:space="preserve">Syntax utilized: </w:t>
+      </w:r>
+      <w:r>
+        <w:rPr>
+          <w:rFonts w:ascii="Times New Roman" w:hAnsi="Times New Roman" w:cs="Times New Roman"/>
+          <w:sz w:val="24"/>
+          <w:szCs w:val="24"/>
+        </w:rPr>
+        <w:drawing>
+          <wp:inline distT="0" distB="0" distL="0" distR="0" wp14:anchorId="11FCB291" wp14:editId="5877CAF4">
+            <wp:extent cx="1319916" cy="124962"/>
+            <wp:effectExtent l="0" t="0" r="0" b="8890"/>
+            <wp:docPr id="38" name="Picture 38"/>
+            <wp:cNvGraphicFramePr>
+              <a:graphicFrameLocks xmlns:a="http://schemas.openxmlformats.org/drawingml/2006/main" noChangeAspect="1"/>
+            </wp:cNvGraphicFramePr>
+            <a:graphic xmlns:a="http://schemas.openxmlformats.org/drawingml/2006/main">
+              <a:graphicData uri="http://schemas.openxmlformats.org/drawingml/2006/picture">
+                <pic:pic xmlns:pic="http://schemas.openxmlformats.org/drawingml/2006/picture">
+                  <pic:nvPicPr>
+                    <pic:cNvPr id="1" name=""/>
+                    <pic:cNvPicPr/>
+                  </pic:nvPicPr>
+                  <pic:blipFill>
+                    <a:blip r:embed="rId10"/>
+                    <a:stretch>
+                      <a:fillRect/>
+                    </a:stretch>
+                  </pic:blipFill>
+                  <pic:spPr>
+                    <a:xfrm>
+                      <a:off x="0" y="0"/>
+                      <a:ext cx="1386495" cy="131265"/>
+                    </a:xfrm>
+                    <a:prstGeom prst="rect">
+                      <a:avLst/>
+                    </a:prstGeom>
+                  </pic:spPr>
+                </pic:pic>
+              </a:graphicData>
+            </a:graphic>
+          </wp:inline>
+        </w:drawing>
+      </w:r>
+    </w:p>
+    <w:p>
+      <w:pPr>
+        <w:spacing w:after="200" w:line="276" w:lineRule="auto"/>
+        <w:ind w:left="720"/>
+        <w:rPr>
+          <w:rFonts w:ascii="Times New Roman" w:hAnsi="Times New Roman" w:cs="Times New Roman"/>
+          <w:sz w:val="24"/>
+          <w:szCs w:val="24"/>
+        </w:rPr>
+      </w:pPr>
+      <w:r>
+        <w:rPr>
+          <w:rFonts w:ascii="Times New Roman" w:hAnsi="Times New Roman" w:cs="Times New Roman"/>
+          <w:sz w:val="24"/>
+          <w:szCs w:val="24"/>
+        </w:rPr>
+        <w:t>Confidence interval for a given score in Time 1 is +/- 0.25</w:t>
+      </w:r>
+    </w:p>
+    <w:p>
+      <w:pPr>
+        <w:spacing w:after="200" w:line="276" w:lineRule="auto"/>
+        <w:ind w:left="720"/>
+        <w:rPr>
+          <w:rFonts w:ascii="Times New Roman" w:hAnsi="Times New Roman" w:cs="Times New Roman"/>
+          <w:sz w:val="24"/>
+          <w:szCs w:val="24"/>
+        </w:rPr>
+      </w:pPr>
+      <w:r>
+        <w:rPr>
+          <w:rFonts w:ascii="Times New Roman" w:hAnsi="Times New Roman" w:cs="Times New Roman"/>
+          <w:sz w:val="24"/>
+          <w:szCs w:val="24"/>
+        </w:rPr>
+        <w:t>What is the</w:t>
+      </w:r>
+      <w:r>
+        <w:rPr>
+          <w:rFonts w:ascii="Times New Roman" w:hAnsi="Times New Roman" w:cs="Times New Roman"/>
+          <w:sz w:val="24"/>
+          <w:szCs w:val="24"/>
+        </w:rPr>
+        <w:t xml:space="preserve"> </w:t>
+      </w:r>
+      <w:r>
+        <w:rPr>
+          <w:rFonts w:ascii="Times New Roman" w:hAnsi="Times New Roman" w:cs="Times New Roman"/>
+          <w:sz w:val="24"/>
+          <w:szCs w:val="24"/>
+        </w:rPr>
+        <w:t>5% confidence interval for any score X obtained at Time 2?</w:t>
+      </w:r>
+    </w:p>
+    <w:p>
+      <w:pPr>
+        <w:spacing w:after="200" w:line="276" w:lineRule="auto"/>
+        <w:ind w:left="720"/>
+        <w:rPr>
+          <w:rFonts w:ascii="Times New Roman" w:hAnsi="Times New Roman" w:cs="Times New Roman"/>
+          <w:sz w:val="24"/>
+          <w:szCs w:val="24"/>
+        </w:rPr>
+      </w:pPr>
+      <w:r>
+        <w:rPr>
+          <w:rFonts w:ascii="Times New Roman" w:hAnsi="Times New Roman" w:cs="Times New Roman"/>
+          <w:sz w:val="24"/>
+          <w:szCs w:val="24"/>
+        </w:rPr>
+        <w:t>Syntax utilized:</w:t>
+      </w:r>
+      <w:r>
+        <w:rPr>
+          <w:rFonts w:ascii="Times New Roman" w:hAnsi="Times New Roman" w:cs="Times New Roman"/>
+          <w:sz w:val="24"/>
+          <w:szCs w:val="24"/>
+        </w:rPr>
+        <w:t xml:space="preserve"> </w:t>
+      </w:r>
+      <w:r>
+        <w:rPr>
+          <w:rFonts w:ascii="Times New Roman" w:hAnsi="Times New Roman" w:cs="Times New Roman"/>
+          <w:sz w:val="24"/>
+          <w:szCs w:val="24"/>
+        </w:rPr>
+        <w:drawing>
+          <wp:inline distT="0" distB="0" distL="0" distR="0" wp14:anchorId="4592F28F" wp14:editId="704DF193">
+            <wp:extent cx="1335819" cy="181798"/>
+            <wp:effectExtent l="0" t="0" r="0" b="8890"/>
+            <wp:docPr id="39" name="Picture 39"/>
+            <wp:cNvGraphicFramePr>
+              <a:graphicFrameLocks xmlns:a="http://schemas.openxmlformats.org/drawingml/2006/main" noChangeAspect="1"/>
+            </wp:cNvGraphicFramePr>
+            <a:graphic xmlns:a="http://schemas.openxmlformats.org/drawingml/2006/main">
+              <a:graphicData uri="http://schemas.openxmlformats.org/drawingml/2006/picture">
+                <pic:pic xmlns:pic="http://schemas.openxmlformats.org/drawingml/2006/picture">
+                  <pic:nvPicPr>
+                    <pic:cNvPr id="1" name=""/>
+                    <pic:cNvPicPr/>
+                  </pic:nvPicPr>
+                  <pic:blipFill>
+                    <a:blip r:embed="rId11"/>
+                    <a:stretch>
+                      <a:fillRect/>
+                    </a:stretch>
+                  </pic:blipFill>
+                  <pic:spPr>
+                    <a:xfrm>
+                      <a:off x="0" y="0"/>
+                      <a:ext cx="1398671" cy="190352"/>
+                    </a:xfrm>
+                    <a:prstGeom prst="rect">
+                      <a:avLst/>
+                    </a:prstGeom>
+                  </pic:spPr>
+                </pic:pic>
+              </a:graphicData>
+            </a:graphic>
+          </wp:inline>
+        </w:drawing>
+      </w:r>
+    </w:p>
+    <w:p>
+      <w:pPr>
+        <w:spacing w:after="200" w:line="276" w:lineRule="auto"/>
+        <w:ind w:left="720"/>
+        <w:rPr>
+          <w:rFonts w:ascii="Times New Roman" w:hAnsi="Times New Roman" w:cs="Times New Roman"/>
           <w:sz w:val="20"/>
           <w:szCs w:val="20"/>
         </w:rPr>
       </w:pPr>
       <w:r>
         <w:rPr>
-          <w:rFonts w:asciiTheme="majorHAnsi" w:hAnsiTheme="majorHAnsi" w:cs="Arial"/>
-          <w:sz w:val="20"/>
-          <w:szCs w:val="20"/>
+          <w:rFonts w:ascii="Times New Roman" w:hAnsi="Times New Roman" w:cs="Times New Roman"/>
+          <w:sz w:val="24"/>
+          <w:szCs w:val="24"/>
         </w:rPr>
         <w:t xml:space="preserve">Confidence interval for a given score in Time 1 is +/- </w:t>
       </w:r>
       <w:r>
         <w:rPr>
-          <w:rFonts w:asciiTheme="majorHAnsi" w:hAnsiTheme="majorHAnsi" w:cs="Arial"/>
-          <w:sz w:val="20"/>
-          <w:szCs w:val="20"/>
+          <w:rFonts w:ascii="Times New Roman" w:hAnsi="Times New Roman" w:cs="Times New Roman"/>
+          <w:sz w:val="24"/>
+          <w:szCs w:val="24"/>
         </w:rPr>
         <w:t>0.27</w:t>
       </w:r>
-      <w:bookmarkStart w:id="0" w:name="_GoBack"/>
-      <w:bookmarkEnd w:id="0"/>
     </w:p>
     <w:sectPr>
+      <w:headerReference w:type="default" r:id="rId12"/>
       <w:pgSz w:w="12240" w:h="15840"/>
       <w:pgMar w:top="1440" w:right="1440" w:bottom="1440" w:left="1440" w:header="720" w:footer="720" w:gutter="0"/>
       <w:cols w:space="720"/>
@@ -778,6 +1028,104 @@
     </w:sectPr>
   </w:body>
 </w:document>
+</file>
+
+<file path=word/endnotes.xml><?xml version="1.0" encoding="utf-8"?>
+<w:endnotes xmlns:wpc="http://schemas.microsoft.com/office/word/2010/wordprocessingCanvas" xmlns:cx="http://schemas.microsoft.com/office/drawing/2014/chartex" xmlns:cx1="http://schemas.microsoft.com/office/drawing/2015/9/8/chartex" xmlns:cx2="http://schemas.microsoft.com/office/drawing/2015/10/21/chartex" xmlns:cx3="http://schemas.microsoft.com/office/drawing/2016/5/9/chartex" xmlns:cx4="http://schemas.microsoft.com/office/drawing/2016/5/10/chartex" xmlns:cx5="http://schemas.microsoft.com/office/drawing/2016/5/11/chartex" xmlns:cx6="http://schemas.microsoft.com/office/drawing/2016/5/12/chartex" xmlns:cx7="http://schemas.microsoft.com/office/drawing/2016/5/13/chartex" xmlns:cx8="http://schemas.microsoft.com/office/drawing/2016/5/14/chartex" xmlns:mc="http://schemas.openxmlformats.org/markup-compatibility/2006" xmlns:aink="http://schemas.microsoft.com/office/drawing/2016/ink" xmlns:am3d="http://schemas.microsoft.com/office/drawing/2017/model3d" xmlns:o="urn:schemas-microsoft-com:office:office" xmlns:r="http://schemas.openxmlformats.org/officeDocument/2006/relationships" xmlns:m="http://schemas.openxmlformats.org/officeDocument/2006/math" xmlns:v="urn:schemas-microsoft-com:vml" xmlns:wp14="http://schemas.microsoft.com/office/word/2010/wordprocessingDrawing" xmlns:wp="http://schemas.openxmlformats.org/drawingml/2006/wordprocessingDrawing" xmlns:w10="urn:schemas-microsoft-com:office:word" xmlns:w="http://schemas.openxmlformats.org/wordprocessingml/2006/main" xmlns:w14="http://schemas.microsoft.com/office/word/2010/wordml" xmlns:w15="http://schemas.microsoft.com/office/word/2012/wordml" xmlns:w16cid="http://schemas.microsoft.com/office/word/2016/wordml/cid" xmlns:w16se="http://schemas.microsoft.com/office/word/2015/wordml/symex" xmlns:wpg="http://schemas.microsoft.com/office/word/2010/wordprocessingGroup" xmlns:wpi="http://schemas.microsoft.com/office/word/2010/wordprocessingInk" xmlns:wne="http://schemas.microsoft.com/office/word/2006/wordml" xmlns:wps="http://schemas.microsoft.com/office/word/2010/wordprocessingShape" mc:Ignorable="w14 w15 w16se w16cid wp14">
+  <w:endnote w:type="separator" w:id="-1">
+    <w:p>
+      <w:pPr>
+        <w:spacing w:after="0" w:line="240" w:lineRule="auto"/>
+      </w:pPr>
+      <w:r>
+        <w:separator/>
+      </w:r>
+    </w:p>
+  </w:endnote>
+  <w:endnote w:type="continuationSeparator" w:id="0">
+    <w:p>
+      <w:pPr>
+        <w:spacing w:after="0" w:line="240" w:lineRule="auto"/>
+      </w:pPr>
+      <w:r>
+        <w:continuationSeparator/>
+      </w:r>
+    </w:p>
+  </w:endnote>
+</w:endnotes>
+</file>
+
+<file path=word/footnotes.xml><?xml version="1.0" encoding="utf-8"?>
+<w:footnotes xmlns:wpc="http://schemas.microsoft.com/office/word/2010/wordprocessingCanvas" xmlns:cx="http://schemas.microsoft.com/office/drawing/2014/chartex" xmlns:cx1="http://schemas.microsoft.com/office/drawing/2015/9/8/chartex" xmlns:cx2="http://schemas.microsoft.com/office/drawing/2015/10/21/chartex" xmlns:cx3="http://schemas.microsoft.com/office/drawing/2016/5/9/chartex" xmlns:cx4="http://schemas.microsoft.com/office/drawing/2016/5/10/chartex" xmlns:cx5="http://schemas.microsoft.com/office/drawing/2016/5/11/chartex" xmlns:cx6="http://schemas.microsoft.com/office/drawing/2016/5/12/chartex" xmlns:cx7="http://schemas.microsoft.com/office/drawing/2016/5/13/chartex" xmlns:cx8="http://schemas.microsoft.com/office/drawing/2016/5/14/chartex" xmlns:mc="http://schemas.openxmlformats.org/markup-compatibility/2006" xmlns:aink="http://schemas.microsoft.com/office/drawing/2016/ink" xmlns:am3d="http://schemas.microsoft.com/office/drawing/2017/model3d" xmlns:o="urn:schemas-microsoft-com:office:office" xmlns:r="http://schemas.openxmlformats.org/officeDocument/2006/relationships" xmlns:m="http://schemas.openxmlformats.org/officeDocument/2006/math" xmlns:v="urn:schemas-microsoft-com:vml" xmlns:wp14="http://schemas.microsoft.com/office/word/2010/wordprocessingDrawing" xmlns:wp="http://schemas.openxmlformats.org/drawingml/2006/wordprocessingDrawing" xmlns:w10="urn:schemas-microsoft-com:office:word" xmlns:w="http://schemas.openxmlformats.org/wordprocessingml/2006/main" xmlns:w14="http://schemas.microsoft.com/office/word/2010/wordml" xmlns:w15="http://schemas.microsoft.com/office/word/2012/wordml" xmlns:w16cid="http://schemas.microsoft.com/office/word/2016/wordml/cid" xmlns:w16se="http://schemas.microsoft.com/office/word/2015/wordml/symex" xmlns:wpg="http://schemas.microsoft.com/office/word/2010/wordprocessingGroup" xmlns:wpi="http://schemas.microsoft.com/office/word/2010/wordprocessingInk" xmlns:wne="http://schemas.microsoft.com/office/word/2006/wordml" xmlns:wps="http://schemas.microsoft.com/office/word/2010/wordprocessingShape" mc:Ignorable="w14 w15 w16se w16cid wp14">
+  <w:footnote w:type="separator" w:id="-1">
+    <w:p>
+      <w:pPr>
+        <w:spacing w:after="0" w:line="240" w:lineRule="auto"/>
+      </w:pPr>
+      <w:r>
+        <w:separator/>
+      </w:r>
+    </w:p>
+  </w:footnote>
+  <w:footnote w:type="continuationSeparator" w:id="0">
+    <w:p>
+      <w:pPr>
+        <w:spacing w:after="0" w:line="240" w:lineRule="auto"/>
+      </w:pPr>
+      <w:r>
+        <w:continuationSeparator/>
+      </w:r>
+    </w:p>
+  </w:footnote>
+</w:footnotes>
+</file>
+
+<file path=word/header1.xml><?xml version="1.0" encoding="utf-8"?>
+<w:hdr xmlns:wpc="http://schemas.microsoft.com/office/word/2010/wordprocessingCanvas" xmlns:cx="http://schemas.microsoft.com/office/drawing/2014/chartex" xmlns:cx1="http://schemas.microsoft.com/office/drawing/2015/9/8/chartex" xmlns:cx2="http://schemas.microsoft.com/office/drawing/2015/10/21/chartex" xmlns:cx3="http://schemas.microsoft.com/office/drawing/2016/5/9/chartex" xmlns:cx4="http://schemas.microsoft.com/office/drawing/2016/5/10/chartex" xmlns:cx5="http://schemas.microsoft.com/office/drawing/2016/5/11/chartex" xmlns:cx6="http://schemas.microsoft.com/office/drawing/2016/5/12/chartex" xmlns:cx7="http://schemas.microsoft.com/office/drawing/2016/5/13/chartex" xmlns:cx8="http://schemas.microsoft.com/office/drawing/2016/5/14/chartex" xmlns:mc="http://schemas.openxmlformats.org/markup-compatibility/2006" xmlns:aink="http://schemas.microsoft.com/office/drawing/2016/ink" xmlns:am3d="http://schemas.microsoft.com/office/drawing/2017/model3d" xmlns:o="urn:schemas-microsoft-com:office:office" xmlns:r="http://schemas.openxmlformats.org/officeDocument/2006/relationships" xmlns:m="http://schemas.openxmlformats.org/officeDocument/2006/math" xmlns:v="urn:schemas-microsoft-com:vml" xmlns:wp14="http://schemas.microsoft.com/office/word/2010/wordprocessingDrawing" xmlns:wp="http://schemas.openxmlformats.org/drawingml/2006/wordprocessingDrawing" xmlns:w10="urn:schemas-microsoft-com:office:word" xmlns:w="http://schemas.openxmlformats.org/wordprocessingml/2006/main" xmlns:w14="http://schemas.microsoft.com/office/word/2010/wordml" xmlns:w15="http://schemas.microsoft.com/office/word/2012/wordml" xmlns:w16cid="http://schemas.microsoft.com/office/word/2016/wordml/cid" xmlns:w16se="http://schemas.microsoft.com/office/word/2015/wordml/symex" xmlns:wpg="http://schemas.microsoft.com/office/word/2010/wordprocessingGroup" xmlns:wpi="http://schemas.microsoft.com/office/word/2010/wordprocessingInk" xmlns:wne="http://schemas.microsoft.com/office/word/2006/wordml" xmlns:wps="http://schemas.microsoft.com/office/word/2010/wordprocessingShape" mc:Ignorable="w14 w15 w16se w16cid wp14">
+  <w:p>
+    <w:pPr>
+      <w:pStyle w:val="Header"/>
+    </w:pPr>
+    <w:r>
+      <w:t>William Eddy</w:t>
+    </w:r>
+    <w:r>
+      <w:tab/>
+    </w:r>
+    <w:r>
+      <w:tab/>
+    </w:r>
+    <w:r>
+      <w:t>Classical Test Theory Assignment</w:t>
+    </w:r>
+  </w:p>
+  <w:p>
+    <w:pPr>
+      <w:pStyle w:val="Header"/>
+    </w:pPr>
+    <w:r>
+      <w:t>PSYC 6327</w:t>
+    </w:r>
+    <w:r>
+      <w:tab/>
+    </w:r>
+    <w:r>
+      <w:tab/>
+      <w:t>2/2</w:t>
+    </w:r>
+    <w:r>
+      <w:t>8</w:t>
+    </w:r>
+    <w:r>
+      <w:t>/2019</w:t>
+    </w:r>
+  </w:p>
+  <w:p>
+    <w:pPr>
+      <w:pStyle w:val="Header"/>
+    </w:pPr>
+  </w:p>
+</w:hdr>
 </file>
 
 <file path=word/numbering.xml><?xml version="1.0" encoding="utf-8"?>
@@ -1680,6 +2028,50 @@
       <w:contextualSpacing/>
     </w:pPr>
   </w:style>
+  <w:style w:type="paragraph" w:styleId="Header">
+    <w:name w:val="header"/>
+    <w:basedOn w:val="Normal"/>
+    <w:link w:val="HeaderChar"/>
+    <w:uiPriority w:val="99"/>
+    <w:unhideWhenUsed/>
+    <w:rsid w:val="00382FF2"/>
+    <w:pPr>
+      <w:tabs>
+        <w:tab w:val="center" w:pos="4680"/>
+        <w:tab w:val="right" w:pos="9360"/>
+      </w:tabs>
+      <w:spacing w:after="0" w:line="240" w:lineRule="auto"/>
+    </w:pPr>
+  </w:style>
+  <w:style w:type="character" w:customStyle="1" w:styleId="HeaderChar">
+    <w:name w:val="Header Char"/>
+    <w:basedOn w:val="DefaultParagraphFont"/>
+    <w:link w:val="Header"/>
+    <w:uiPriority w:val="99"/>
+    <w:rsid w:val="00382FF2"/>
+  </w:style>
+  <w:style w:type="paragraph" w:styleId="Footer">
+    <w:name w:val="footer"/>
+    <w:basedOn w:val="Normal"/>
+    <w:link w:val="FooterChar"/>
+    <w:uiPriority w:val="99"/>
+    <w:unhideWhenUsed/>
+    <w:rsid w:val="00382FF2"/>
+    <w:pPr>
+      <w:tabs>
+        <w:tab w:val="center" w:pos="4680"/>
+        <w:tab w:val="right" w:pos="9360"/>
+      </w:tabs>
+      <w:spacing w:after="0" w:line="240" w:lineRule="auto"/>
+    </w:pPr>
+  </w:style>
+  <w:style w:type="character" w:customStyle="1" w:styleId="FooterChar">
+    <w:name w:val="Footer Char"/>
+    <w:basedOn w:val="DefaultParagraphFont"/>
+    <w:link w:val="Footer"/>
+    <w:uiPriority w:val="99"/>
+    <w:rsid w:val="00382FF2"/>
+  </w:style>
 </w:styles>
 </file>
 

</xml_diff>